<commit_message>
desafio02 and update jenkinsfile
</commit_message>
<xml_diff>
--- a/Desafio02/Plan de pruebas 02.docx
+++ b/Desafio02/Plan de pruebas 02.docx
@@ -21,23 +21,7 @@
           <w:b/>
           <w:bCs/>
         </w:rPr>
-        <w:t xml:space="preserve">App </w:t>
-      </w:r>
-      <w:proofErr w:type="spellStart"/>
-      <w:r>
-        <w:rPr>
-          <w:b/>
-          <w:bCs/>
-        </w:rPr>
-        <w:t>Movil</w:t>
-      </w:r>
-      <w:proofErr w:type="spellEnd"/>
-      <w:r>
-        <w:rPr>
-          <w:b/>
-          <w:bCs/>
-        </w:rPr>
-        <w:t xml:space="preserve"> Booking.com</w:t>
+        <w:t>App Movil Booking.com</w:t>
       </w:r>
     </w:p>
     <w:p>
@@ -69,15 +53,7 @@
         <w:t xml:space="preserve"> reserva de alojamiento en </w:t>
       </w:r>
       <w:r>
-        <w:t xml:space="preserve">la </w:t>
-      </w:r>
-      <w:proofErr w:type="gramStart"/>
-      <w:r>
-        <w:t>app</w:t>
-      </w:r>
-      <w:proofErr w:type="gramEnd"/>
-      <w:r>
-        <w:t xml:space="preserve"> de</w:t>
+        <w:t>la app de</w:t>
       </w:r>
       <w:r>
         <w:t xml:space="preserve"> Booking.com, </w:t>
@@ -246,44 +222,8 @@
         <w:t>Aplicación Móvil:</w:t>
       </w:r>
       <w:r>
-        <w:t xml:space="preserve"> </w:t>
-      </w:r>
-      <w:proofErr w:type="spellStart"/>
-      <w:r>
-        <w:t>Appium</w:t>
-      </w:r>
-      <w:proofErr w:type="spellEnd"/>
-    </w:p>
-    <w:p>
-      <w:pPr>
-        <w:numPr>
-          <w:ilvl w:val="0"/>
-          <w:numId w:val="31"/>
-        </w:numPr>
-      </w:pPr>
-      <w:r>
-        <w:rPr>
-          <w:b/>
-          <w:bCs/>
-        </w:rPr>
-        <w:t>Aplicación Web:</w:t>
-      </w:r>
-      <w:r>
-        <w:t xml:space="preserve"> </w:t>
-      </w:r>
-      <w:proofErr w:type="spellStart"/>
-      <w:r>
-        <w:t>Selenium</w:t>
-      </w:r>
-      <w:proofErr w:type="spellEnd"/>
-      <w:r>
-        <w:t xml:space="preserve"> </w:t>
-      </w:r>
-      <w:proofErr w:type="spellStart"/>
-      <w:r>
-        <w:t>WebDriver</w:t>
-      </w:r>
-      <w:proofErr w:type="spellEnd"/>
+        <w:t xml:space="preserve"> Appium</w:t>
+      </w:r>
     </w:p>
     <w:p>
       <w:pPr>
@@ -326,15 +266,7 @@
         </w:numPr>
       </w:pPr>
       <w:r>
-        <w:t xml:space="preserve">Framework BDD: </w:t>
-      </w:r>
-      <w:proofErr w:type="spellStart"/>
-      <w:r>
-        <w:t>Behave</w:t>
-      </w:r>
-      <w:proofErr w:type="spellEnd"/>
-      <w:r>
-        <w:t xml:space="preserve"> </w:t>
+        <w:t xml:space="preserve">Framework BDD: Behave </w:t>
       </w:r>
     </w:p>
     <w:p>
@@ -477,13 +409,8 @@
         </w:numPr>
       </w:pPr>
       <w:r>
-        <w:t xml:space="preserve">Documentación de los casos de prueba en formato </w:t>
-      </w:r>
-      <w:proofErr w:type="spellStart"/>
-      <w:r>
-        <w:t>Gherkin</w:t>
-      </w:r>
-      <w:proofErr w:type="spellEnd"/>
+        <w:t>Documentación de los casos de prueba en formato Gherkin</w:t>
+      </w:r>
     </w:p>
     <w:p>
       <w:r>
@@ -493,6 +420,7 @@
     <w:p/>
     <w:p>
       <w:r>
+        <w:lastRenderedPageBreak/>
         <w:t>5</w:t>
       </w:r>
       <w:r>
@@ -507,15 +435,7 @@
         </w:numPr>
       </w:pPr>
       <w:r>
-        <w:t xml:space="preserve">Instalar </w:t>
-      </w:r>
-      <w:proofErr w:type="spellStart"/>
-      <w:r>
-        <w:t>Appium</w:t>
-      </w:r>
-      <w:proofErr w:type="spellEnd"/>
-      <w:r>
-        <w:t xml:space="preserve"> Server</w:t>
+        <w:t>Instalar Appium Server</w:t>
       </w:r>
     </w:p>
     <w:p>
@@ -537,23 +457,7 @@
         </w:numPr>
       </w:pPr>
       <w:r>
-        <w:t xml:space="preserve">Instalar las dependencias necesarias (Python, </w:t>
-      </w:r>
-      <w:proofErr w:type="spellStart"/>
-      <w:r>
-        <w:t>Appium</w:t>
-      </w:r>
-      <w:proofErr w:type="spellEnd"/>
-      <w:r>
-        <w:t xml:space="preserve">-Python-Client, </w:t>
-      </w:r>
-      <w:proofErr w:type="spellStart"/>
-      <w:r>
-        <w:t>pytest</w:t>
-      </w:r>
-      <w:proofErr w:type="spellEnd"/>
-      <w:r>
-        <w:t>)</w:t>
+        <w:t>Instalar las dependencias necesarias (Python, Appium-Python-Client)</w:t>
       </w:r>
     </w:p>
     <w:p>
@@ -565,19 +469,9 @@
       </w:r>
     </w:p>
     <w:p>
-      <w:proofErr w:type="spellStart"/>
-      <w:r>
-        <w:t>Happy</w:t>
-      </w:r>
-      <w:proofErr w:type="spellEnd"/>
-      <w:r>
-        <w:t xml:space="preserve"> </w:t>
-      </w:r>
-      <w:proofErr w:type="spellStart"/>
-      <w:r>
-        <w:t>Paths</w:t>
-      </w:r>
-      <w:proofErr w:type="spellEnd"/>
+      <w:r>
+        <w:t>Happy Paths</w:t>
+      </w:r>
     </w:p>
     <w:p>
       <w:pPr>
@@ -609,7 +503,13 @@
         </w:numPr>
       </w:pPr>
       <w:r>
-        <w:t>Seleccionar fechas (14/02/2023 - 28/02/2023)</w:t>
+        <w:t xml:space="preserve">Seleccionar fechas </w:t>
+      </w:r>
+      <w:r>
+        <w:rPr>
+          <w:highlight w:val="yellow"/>
+        </w:rPr>
+        <w:t>(14/02/2023 - 28/02/2023)</w:t>
       </w:r>
     </w:p>
     <w:p>
@@ -734,19 +634,9 @@
       </w:r>
     </w:p>
     <w:p>
-      <w:proofErr w:type="spellStart"/>
-      <w:r>
-        <w:t>Unhappy</w:t>
-      </w:r>
-      <w:proofErr w:type="spellEnd"/>
-      <w:r>
-        <w:t xml:space="preserve"> </w:t>
-      </w:r>
-      <w:proofErr w:type="spellStart"/>
-      <w:r>
-        <w:t>Paths</w:t>
-      </w:r>
-      <w:proofErr w:type="spellEnd"/>
+      <w:r>
+        <w:t>Unhappy Paths</w:t>
+      </w:r>
     </w:p>
     <w:p>
       <w:pPr>
@@ -855,7 +745,6 @@
         </w:numPr>
       </w:pPr>
       <w:r>
-        <w:lastRenderedPageBreak/>
         <w:t xml:space="preserve">Límite de Huéspedes </w:t>
       </w:r>
     </w:p>
@@ -867,6 +756,7 @@
         </w:numPr>
       </w:pPr>
       <w:r>
+        <w:lastRenderedPageBreak/>
         <w:t>Intentar agregar más huéspedes de los permitidos</w:t>
       </w:r>
     </w:p>
@@ -897,21 +787,8 @@
         </w:numPr>
       </w:pPr>
       <w:r>
-        <w:t xml:space="preserve">Crear una clase base para configurar el </w:t>
-      </w:r>
-      <w:proofErr w:type="gramStart"/>
-      <w:r>
-        <w:t>driver</w:t>
-      </w:r>
-      <w:proofErr w:type="gramEnd"/>
-      <w:r>
-        <w:t xml:space="preserve"> de </w:t>
-      </w:r>
-      <w:proofErr w:type="spellStart"/>
-      <w:r>
-        <w:t>Appium</w:t>
-      </w:r>
-      <w:proofErr w:type="spellEnd"/>
+        <w:t>Crear una clase base para configurar el driver de Appium</w:t>
+      </w:r>
     </w:p>
     <w:p>
       <w:pPr>
@@ -943,15 +820,7 @@
         </w:numPr>
       </w:pPr>
       <w:r>
-        <w:t xml:space="preserve">Utilizar decoradores de </w:t>
-      </w:r>
-      <w:proofErr w:type="spellStart"/>
-      <w:r>
-        <w:t>pytest</w:t>
-      </w:r>
-      <w:proofErr w:type="spellEnd"/>
-      <w:r>
-        <w:t xml:space="preserve"> para parametrizar pruebas cuando sea posible</w:t>
+        <w:t>Utilizar decoradores de pytest para parametrizar pruebas cuando sea posible</w:t>
       </w:r>
     </w:p>
     <w:p>
@@ -970,13 +839,8 @@
         </w:numPr>
       </w:pPr>
       <w:r>
-        <w:t xml:space="preserve">Configurar la ejecución de pruebas con </w:t>
-      </w:r>
-      <w:proofErr w:type="spellStart"/>
-      <w:r>
-        <w:t>pytest</w:t>
-      </w:r>
-      <w:proofErr w:type="spellEnd"/>
+        <w:t>Configurar la ejecución de pruebas</w:t>
+      </w:r>
     </w:p>
     <w:p>
       <w:pPr>
@@ -1038,13 +902,8 @@
         </w:numPr>
       </w:pPr>
       <w:r>
-        <w:t xml:space="preserve">Actualizar los localizadores de elementos si cambian en nuevas versiones de la </w:t>
-      </w:r>
-      <w:proofErr w:type="gramStart"/>
-      <w:r>
-        <w:t>app</w:t>
-      </w:r>
-      <w:proofErr w:type="gramEnd"/>
+        <w:t>Actualizar los localizadores de elementos si cambian en nuevas versiones de la app</w:t>
+      </w:r>
     </w:p>
     <w:p>
       <w:pPr>
@@ -1198,15 +1057,7 @@
         </w:numPr>
       </w:pPr>
       <w:r>
-        <w:t xml:space="preserve">Desarrolla y mantiene scripts de prueba automatizados utilizando </w:t>
-      </w:r>
-      <w:proofErr w:type="spellStart"/>
-      <w:r>
-        <w:t>Appium</w:t>
-      </w:r>
-      <w:proofErr w:type="spellEnd"/>
-      <w:r>
-        <w:t xml:space="preserve"> y Python.</w:t>
+        <w:t>Desarrolla y mantiene scripts de prueba automatizados utilizando Appium y Python.</w:t>
       </w:r>
     </w:p>
     <w:p>
@@ -1217,32 +1068,7 @@
         </w:numPr>
       </w:pPr>
       <w:r>
-        <w:lastRenderedPageBreak/>
-        <w:t xml:space="preserve">Implementa casos de prueba para escenarios </w:t>
-      </w:r>
-      <w:proofErr w:type="spellStart"/>
-      <w:r>
-        <w:t>Happy</w:t>
-      </w:r>
-      <w:proofErr w:type="spellEnd"/>
-      <w:r>
-        <w:t xml:space="preserve"> y </w:t>
-      </w:r>
-      <w:proofErr w:type="spellStart"/>
-      <w:r>
-        <w:t>UnHappy</w:t>
-      </w:r>
-      <w:proofErr w:type="spellEnd"/>
-      <w:r>
-        <w:t xml:space="preserve"> </w:t>
-      </w:r>
-      <w:proofErr w:type="spellStart"/>
-      <w:r>
-        <w:t>Paths</w:t>
-      </w:r>
-      <w:proofErr w:type="spellEnd"/>
-      <w:r>
-        <w:t xml:space="preserve"> en el flujo de reserva de alojamiento.</w:t>
+        <w:t>Implementa casos de prueba para escenarios Happy y UnHappy Paths en el flujo de reserva de alojamiento.</w:t>
       </w:r>
     </w:p>
     <w:p>
@@ -1253,6 +1079,7 @@
         </w:numPr>
       </w:pPr>
       <w:r>
+        <w:lastRenderedPageBreak/>
         <w:t>Optimiza scripts para mejorar rendimiento y eficiencia en diferentes dispositivos móviles.</w:t>
       </w:r>
     </w:p>
@@ -8530,6 +8357,7 @@
   <w:style w:type="character" w:default="1" w:styleId="Fuentedeprrafopredeter">
     <w:name w:val="Default Paragraph Font"/>
     <w:uiPriority w:val="1"/>
+    <w:semiHidden/>
     <w:unhideWhenUsed/>
   </w:style>
   <w:style w:type="table" w:default="1" w:styleId="Tablanormal">

</xml_diff>